<commit_message>
Update Intel Unnathi project report.docx
</commit_message>
<xml_diff>
--- a/Docs/Intel Unnathi project report.docx
+++ b/Docs/Intel Unnathi project report.docx
@@ -653,7 +653,35 @@
           <w:szCs w:val="24"/>
         </w:rPr>
         <w:br/>
-        <w:t xml:space="preserve">An overview of GenAI principles and LLM capabilities is provided in the report. After that, it looks at methods for effective LLM inference on CPU architectures, emphasizing the benefits of CPU-based solutions in business contexts. Lastly, the project shows how to refine a pre-trained LLM using a particular dataset to create a unique chatbot. </w:t>
+        <w:t xml:space="preserve">An overview of GenAI principles and LLM capabilities is provided in the report. After that, it looks at methods for effective LLM inference on CPU architectures, emphasizing the benefits of CPU-based solutions in business contexts. Lastly, the project shows how to refine a pre-trained LLM using a </w:t>
+      </w:r>
+      <w:r>
+        <w:rPr>
+          <w:sz w:val="24"/>
+          <w:szCs w:val="24"/>
+        </w:rPr>
+        <w:t xml:space="preserve">Stanford </w:t>
+      </w:r>
+      <w:r>
+        <w:rPr>
+          <w:sz w:val="24"/>
+          <w:szCs w:val="24"/>
+        </w:rPr>
+        <w:t>alpaca</w:t>
+      </w:r>
+      <w:r>
+        <w:rPr>
+          <w:sz w:val="24"/>
+          <w:szCs w:val="24"/>
+        </w:rPr>
+        <w:t xml:space="preserve"> dataset </w:t>
+      </w:r>
+      <w:r>
+        <w:rPr>
+          <w:sz w:val="24"/>
+          <w:szCs w:val="24"/>
+        </w:rPr>
+        <w:t xml:space="preserve">to create a unique chatbot. </w:t>
       </w:r>
       <w:r>
         <w:rPr>

</xml_diff>